<commit_message>
Added my Time to the schedule. Please try to add your own by the end of the day.
</commit_message>
<xml_diff>
--- a/CPSC585/CPSC585/Documentation/Schdule.docx
+++ b/CPSC585/CPSC585/Documentation/Schdule.docx
@@ -19,7 +19,15 @@
         </w:numPr>
       </w:pPr>
       <w:r>
-        <w:t xml:space="preserve">Make the shaders. </w:t>
+        <w:t xml:space="preserve">Make the </w:t>
+      </w:r>
+      <w:proofErr w:type="spellStart"/>
+      <w:r>
+        <w:t>shaders</w:t>
+      </w:r>
+      <w:proofErr w:type="spellEnd"/>
+      <w:r>
+        <w:t xml:space="preserve">. </w:t>
       </w:r>
     </w:p>
     <w:p>
@@ -69,8 +77,13 @@
           <w:numId w:val="2"/>
         </w:numPr>
       </w:pPr>
-      <w:r>
-        <w:t>MultiView Ports</w:t>
+      <w:proofErr w:type="spellStart"/>
+      <w:r>
+        <w:t>MultiView</w:t>
+      </w:r>
+      <w:proofErr w:type="spellEnd"/>
+      <w:r>
+        <w:t xml:space="preserve"> Ports</w:t>
       </w:r>
     </w:p>
     <w:p>
@@ -154,7 +167,15 @@
         </w:numPr>
       </w:pPr>
       <w:r>
-        <w:t>Drawing / Displaying the power-ups.</w:t>
+        <w:t xml:space="preserve">Drawing / </w:t>
+      </w:r>
+      <w:proofErr w:type="gramStart"/>
+      <w:r>
+        <w:t>Displaying</w:t>
+      </w:r>
+      <w:proofErr w:type="gramEnd"/>
+      <w:r>
+        <w:t xml:space="preserve"> the power-ups.</w:t>
       </w:r>
     </w:p>
     <w:p>
@@ -188,6 +209,27 @@
       <w:r>
         <w:t>Gathering input from the controller</w:t>
       </w:r>
+      <w:r>
+        <w:t xml:space="preserve">  </w:t>
+      </w:r>
+      <w:r>
+        <w:rPr>
+          <w:b/>
+        </w:rPr>
+        <w:t>(Milestone #1 – Jan.23</w:t>
+      </w:r>
+      <w:r>
+        <w:rPr>
+          <w:b/>
+        </w:rPr>
+        <w:t xml:space="preserve"> - Kent</w:t>
+      </w:r>
+      <w:r>
+        <w:rPr>
+          <w:b/>
+        </w:rPr>
+        <w:t>)</w:t>
+      </w:r>
     </w:p>
     <w:p>
       <w:pPr>
@@ -200,59 +242,8 @@
       <w:r>
         <w:t>Providing an API / Integrating input into the rest of the program</w:t>
       </w:r>
-    </w:p>
-    <w:p>
-      <w:pPr>
-        <w:pStyle w:val="ListParagraph"/>
-        <w:numPr>
-          <w:ilvl w:val="1"/>
-          <w:numId w:val="4"/>
-        </w:numPr>
-      </w:pPr>
-      <w:r>
-        <w:t>Tuning input mapping to control the cars.</w:t>
-      </w:r>
-    </w:p>
-    <w:p>
-      <w:pPr>
-        <w:pStyle w:val="ListParagraph"/>
-        <w:numPr>
-          <w:ilvl w:val="0"/>
-          <w:numId w:val="4"/>
-        </w:numPr>
-      </w:pPr>
-      <w:r>
-        <w:t>AI Driving / Control of Cars</w:t>
-      </w:r>
-    </w:p>
-    <w:p>
-      <w:pPr>
-        <w:pStyle w:val="ListParagraph"/>
-        <w:numPr>
-          <w:ilvl w:val="1"/>
-          <w:numId w:val="4"/>
-        </w:numPr>
-      </w:pPr>
-      <w:r>
-        <w:t>Creating Framework to control cars (so that it is the same for human players and computer players)</w:t>
-      </w:r>
-    </w:p>
-    <w:p>
-      <w:pPr>
-        <w:pStyle w:val="ListParagraph"/>
-        <w:numPr>
-          <w:ilvl w:val="1"/>
-          <w:numId w:val="4"/>
-        </w:numPr>
-      </w:pPr>
-      <w:r>
-        <w:t xml:space="preserve">Creating waypoint following / </w:t>
-      </w:r>
-      <w:r>
-        <w:t>path finding</w:t>
-      </w:r>
-      <w:r>
-        <w:t xml:space="preserve"> for AI players.</w:t>
+      <w:r>
+        <w:t xml:space="preserve"> </w:t>
       </w:r>
     </w:p>
     <w:p>
@@ -264,7 +255,25 @@
         </w:numPr>
       </w:pPr>
       <w:r>
-        <w:t>Maybe done by example (person plays, AI tries to follow).</w:t>
+        <w:t xml:space="preserve">Direct API to use </w:t>
+      </w:r>
+      <w:r>
+        <w:rPr>
+          <w:b/>
+        </w:rPr>
+        <w:t>(Milestone #2 – Jan 30.</w:t>
+      </w:r>
+      <w:r>
+        <w:rPr>
+          <w:b/>
+        </w:rPr>
+        <w:t xml:space="preserve"> - Kent</w:t>
+      </w:r>
+      <w:r>
+        <w:rPr>
+          <w:b/>
+        </w:rPr>
+        <w:t>)</w:t>
       </w:r>
     </w:p>
     <w:p>
@@ -276,7 +285,135 @@
         </w:numPr>
       </w:pPr>
       <w:r>
-        <w:t>Possible ways of AI to cheat / make so the AI is actually a challenge</w:t>
+        <w:t xml:space="preserve">Use though event system </w:t>
+      </w:r>
+      <w:r>
+        <w:rPr>
+          <w:b/>
+        </w:rPr>
+        <w:t>(Milestone #2 – Jan27</w:t>
+      </w:r>
+      <w:r>
+        <w:rPr>
+          <w:b/>
+        </w:rPr>
+        <w:t>- Kent</w:t>
+      </w:r>
+      <w:r>
+        <w:rPr>
+          <w:b/>
+        </w:rPr>
+        <w:t>)</w:t>
+      </w:r>
+    </w:p>
+    <w:p>
+      <w:pPr>
+        <w:pStyle w:val="ListParagraph"/>
+        <w:numPr>
+          <w:ilvl w:val="1"/>
+          <w:numId w:val="4"/>
+        </w:numPr>
+      </w:pPr>
+      <w:r>
+        <w:t>Tuning input mapping to control the cars.</w:t>
+      </w:r>
+      <w:r>
+        <w:t xml:space="preserve"> </w:t>
+      </w:r>
+      <w:r>
+        <w:rPr>
+          <w:b/>
+        </w:rPr>
+        <w:t xml:space="preserve">(Milestone # 2 </w:t>
+      </w:r>
+      <w:proofErr w:type="gramStart"/>
+      <w:r>
+        <w:rPr>
+          <w:b/>
+        </w:rPr>
+        <w:t>-  Feb</w:t>
+      </w:r>
+      <w:proofErr w:type="gramEnd"/>
+      <w:r>
+        <w:rPr>
+          <w:b/>
+        </w:rPr>
+        <w:t xml:space="preserve"> 1.</w:t>
+      </w:r>
+      <w:r>
+        <w:rPr>
+          <w:b/>
+        </w:rPr>
+        <w:t xml:space="preserve"> - Kent</w:t>
+      </w:r>
+      <w:r>
+        <w:rPr>
+          <w:b/>
+        </w:rPr>
+        <w:t>)</w:t>
+      </w:r>
+    </w:p>
+    <w:p>
+      <w:pPr>
+        <w:pStyle w:val="ListParagraph"/>
+        <w:numPr>
+          <w:ilvl w:val="0"/>
+          <w:numId w:val="4"/>
+        </w:numPr>
+      </w:pPr>
+      <w:r>
+        <w:t>AI Driving / Control of Cars</w:t>
+      </w:r>
+    </w:p>
+    <w:p>
+      <w:pPr>
+        <w:pStyle w:val="ListParagraph"/>
+        <w:numPr>
+          <w:ilvl w:val="1"/>
+          <w:numId w:val="4"/>
+        </w:numPr>
+      </w:pPr>
+      <w:r>
+        <w:t>Creating Framework to control cars (so that it is the same for human players and computer players)</w:t>
+      </w:r>
+      <w:r>
+        <w:t xml:space="preserve"> </w:t>
+      </w:r>
+      <w:r>
+        <w:rPr>
+          <w:b/>
+        </w:rPr>
+        <w:t>(Milestone # 2 – Feb 5</w:t>
+      </w:r>
+      <w:r>
+        <w:rPr>
+          <w:b/>
+        </w:rPr>
+        <w:t xml:space="preserve"> - Kent</w:t>
+      </w:r>
+      <w:r>
+        <w:rPr>
+          <w:b/>
+        </w:rPr>
+        <w:t>)</w:t>
+      </w:r>
+    </w:p>
+    <w:p>
+      <w:pPr>
+        <w:pStyle w:val="ListParagraph"/>
+        <w:numPr>
+          <w:ilvl w:val="1"/>
+          <w:numId w:val="4"/>
+        </w:numPr>
+      </w:pPr>
+      <w:r>
+        <w:t xml:space="preserve">Creating waypoint following / </w:t>
+      </w:r>
+      <w:r>
+        <w:t>path finding</w:t>
+      </w:r>
+      <w:r>
+        <w:t xml:space="preserve"> for AI players.</w:t>
       </w:r>
     </w:p>
     <w:p>
@@ -288,19 +425,34 @@
         </w:numPr>
       </w:pPr>
       <w:r>
-        <w:t>Varying Difficulties</w:t>
-      </w:r>
-    </w:p>
-    <w:p>
-      <w:pPr>
-        <w:pStyle w:val="ListParagraph"/>
-        <w:numPr>
-          <w:ilvl w:val="1"/>
-          <w:numId w:val="4"/>
-        </w:numPr>
-      </w:pPr>
-      <w:r>
-        <w:t>AI collision detection / handling when AI gets stuck (off road etc.)</w:t>
+        <w:t>Maybe done by example</w:t>
+      </w:r>
+      <w:r>
+        <w:t xml:space="preserve">, </w:t>
+      </w:r>
+      <w:r>
+        <w:t>(pe</w:t>
+      </w:r>
+      <w:r>
+        <w:t xml:space="preserve">rson plays, AI tries to follow), or manual waypoints. </w:t>
+      </w:r>
+      <w:r>
+        <w:rPr>
+          <w:b/>
+        </w:rPr>
+        <w:t>(Milestone #3 – Feb 17</w:t>
+      </w:r>
+      <w:r>
+        <w:rPr>
+          <w:b/>
+        </w:rPr>
+        <w:t>- Kent</w:t>
+      </w:r>
+      <w:r>
+        <w:rPr>
+          <w:b/>
+        </w:rPr>
+        <w:t>)</w:t>
       </w:r>
     </w:p>
     <w:p>
@@ -312,8 +464,113 @@
         </w:numPr>
       </w:pPr>
       <w:r>
+        <w:t>Possible ways of AI to cheat / make so the AI is actually a challenge</w:t>
+      </w:r>
+      <w:r>
+        <w:t xml:space="preserve"> </w:t>
+      </w:r>
+      <w:r>
+        <w:rPr>
+          <w:b/>
+        </w:rPr>
+        <w:t>(Milestone #4 –</w:t>
+      </w:r>
+      <w:r>
+        <w:rPr>
+          <w:b/>
+        </w:rPr>
+        <w:t xml:space="preserve"> Mar. 15- Kent</w:t>
+      </w:r>
+      <w:r>
+        <w:rPr>
+          <w:b/>
+        </w:rPr>
+        <w:t>)</w:t>
+      </w:r>
+    </w:p>
+    <w:p>
+      <w:pPr>
+        <w:pStyle w:val="ListParagraph"/>
+        <w:numPr>
+          <w:ilvl w:val="2"/>
+          <w:numId w:val="4"/>
+        </w:numPr>
+      </w:pPr>
+      <w:r>
+        <w:t>Varying Difficulties</w:t>
+      </w:r>
+      <w:r>
+        <w:t xml:space="preserve"> </w:t>
+      </w:r>
+      <w:r>
+        <w:rPr>
+          <w:b/>
+        </w:rPr>
+        <w:t>(Final – April 1</w:t>
+      </w:r>
+      <w:r>
+        <w:rPr>
+          <w:b/>
+        </w:rPr>
+        <w:t>- Kent</w:t>
+      </w:r>
+      <w:r>
+        <w:rPr>
+          <w:b/>
+        </w:rPr>
+        <w:t>)</w:t>
+      </w:r>
+    </w:p>
+    <w:p>
+      <w:pPr>
+        <w:pStyle w:val="ListParagraph"/>
+        <w:numPr>
+          <w:ilvl w:val="1"/>
+          <w:numId w:val="4"/>
+        </w:numPr>
+      </w:pPr>
+      <w:r>
+        <w:t>AI collision detection / handling when AI gets stuck (off road etc.)</w:t>
+      </w:r>
+    </w:p>
+    <w:p>
+      <w:pPr>
+        <w:pStyle w:val="ListParagraph"/>
+        <w:numPr>
+          <w:ilvl w:val="2"/>
+          <w:numId w:val="4"/>
+        </w:numPr>
+      </w:pPr>
+      <w:r>
         <w:t>Resetting the car when stuck.</w:t>
       </w:r>
+      <w:r>
+        <w:t xml:space="preserve"> </w:t>
+      </w:r>
+      <w:r>
+        <w:rPr>
+          <w:b/>
+        </w:rPr>
+        <w:t xml:space="preserve">(Milestone #3 </w:t>
+      </w:r>
+      <w:r>
+        <w:rPr>
+          <w:b/>
+        </w:rPr>
+        <w:t>–</w:t>
+      </w:r>
+      <w:r>
+        <w:rPr>
+          <w:b/>
+        </w:rPr>
+        <w:t xml:space="preserve"> </w:t>
+      </w:r>
+      <w:r>
+        <w:rPr>
+          <w:b/>
+        </w:rPr>
+        <w:t>Mar 1. - Kent)</w:t>
+      </w:r>
     </w:p>
     <w:p>
       <w:pPr>
@@ -338,6 +595,12 @@
       <w:r>
         <w:t>Implementation and integration of Camera into the game.</w:t>
       </w:r>
+      <w:r>
+        <w:rPr>
+          <w:b/>
+        </w:rPr>
+        <w:t xml:space="preserve"> (Milestone 2 – Feb 10- Kent)</w:t>
+      </w:r>
     </w:p>
     <w:p>
       <w:pPr>
@@ -350,6 +613,15 @@
       <w:r>
         <w:t>Introduction of slight delay / fixing camera “feel” of a “real” car.</w:t>
       </w:r>
+      <w:r>
+        <w:t xml:space="preserve"> </w:t>
+      </w:r>
+      <w:r>
+        <w:rPr>
+          <w:b/>
+        </w:rPr>
+        <w:t>(Milestone 3 – Feb 28- Kent)</w:t>
+      </w:r>
     </w:p>
     <w:p>
       <w:pPr>
@@ -358,10 +630,19 @@
           <w:ilvl w:val="1"/>
           <w:numId w:val="4"/>
         </w:numPr>
+        <w:rPr>
+          <w:b/>
+        </w:rPr>
       </w:pPr>
       <w:r>
         <w:t>Allow player to vary camera position slightly</w:t>
       </w:r>
+      <w:r>
+        <w:rPr>
+          <w:b/>
+        </w:rPr>
+        <w:t xml:space="preserve"> (Milestone 3 – Feb 28- Kent)</w:t>
+      </w:r>
     </w:p>
     <w:p>
       <w:pPr>
@@ -374,6 +655,15 @@
       <w:r>
         <w:t>Try to make a smart camera (rotates if needed, or makes objects transparent if needed)</w:t>
       </w:r>
+      <w:r>
+        <w:t xml:space="preserve"> </w:t>
+      </w:r>
+      <w:r>
+        <w:rPr>
+          <w:b/>
+        </w:rPr>
+        <w:t>(Final – April 5- Kent)</w:t>
+      </w:r>
     </w:p>
     <w:p>
       <w:pPr>
@@ -384,6 +674,7 @@
         </w:numPr>
       </w:pPr>
       <w:r>
+        <w:lastRenderedPageBreak/>
         <w:t>Power-Ups</w:t>
       </w:r>
     </w:p>
@@ -398,6 +689,15 @@
       <w:r>
         <w:t>Path finding when being shot.</w:t>
       </w:r>
+      <w:r>
+        <w:t xml:space="preserve"> </w:t>
+      </w:r>
+      <w:r>
+        <w:rPr>
+          <w:b/>
+        </w:rPr>
+        <w:t>(Milestone #3 – Mar 3. - Kent)</w:t>
+      </w:r>
     </w:p>
     <w:p>
       <w:pPr>
@@ -422,13 +722,34 @@
       <w:r>
         <w:t>If car is damaged, etc.</w:t>
       </w:r>
+      <w:r>
+        <w:t xml:space="preserve"> </w:t>
+      </w:r>
+      <w:r>
+        <w:rPr>
+          <w:b/>
+        </w:rPr>
+        <w:t>(Milestone #4 – Mar. 20</w:t>
+      </w:r>
+      <w:r>
+        <w:rPr>
+          <w:b/>
+          <w:vertAlign w:val="superscript"/>
+        </w:rPr>
+        <w:t>th</w:t>
+      </w:r>
+      <w:r>
+        <w:rPr>
+          <w:b/>
+        </w:rPr>
+        <w:t xml:space="preserve"> – Kent)</w:t>
+      </w:r>
     </w:p>
     <w:p>
       <w:pPr>
         <w:pStyle w:val="Heading1"/>
       </w:pPr>
       <w:r>
-        <w:lastRenderedPageBreak/>
         <w:t>Physics</w:t>
       </w:r>
     </w:p>

</xml_diff>

<commit_message>
Added my (reasonably arbitrarily selected) schedule dates for scheule.docx. -Steve
</commit_message>
<xml_diff>
--- a/CPSC585/CPSC585/Documentation/Schdule.docx
+++ b/CPSC585/CPSC585/Documentation/Schdule.docx
@@ -19,7 +19,15 @@
         </w:numPr>
       </w:pPr>
       <w:r>
-        <w:t xml:space="preserve">Make the shaders. </w:t>
+        <w:t xml:space="preserve">Make the </w:t>
+      </w:r>
+      <w:proofErr w:type="spellStart"/>
+      <w:r>
+        <w:t>shaders</w:t>
+      </w:r>
+      <w:proofErr w:type="spellEnd"/>
+      <w:r>
+        <w:t xml:space="preserve">. </w:t>
       </w:r>
     </w:p>
     <w:p>
@@ -69,8 +77,13 @@
           <w:numId w:val="2"/>
         </w:numPr>
       </w:pPr>
-      <w:r>
-        <w:t>MultiView Ports</w:t>
+      <w:proofErr w:type="spellStart"/>
+      <w:r>
+        <w:t>MultiView</w:t>
+      </w:r>
+      <w:proofErr w:type="spellEnd"/>
+      <w:r>
+        <w:t xml:space="preserve"> Ports</w:t>
       </w:r>
     </w:p>
     <w:p>
@@ -154,7 +167,15 @@
         </w:numPr>
       </w:pPr>
       <w:r>
-        <w:t>Drawing / Displaying the power-ups.</w:t>
+        <w:t xml:space="preserve">Drawing / </w:t>
+      </w:r>
+      <w:proofErr w:type="gramStart"/>
+      <w:r>
+        <w:t>Displaying</w:t>
+      </w:r>
+      <w:proofErr w:type="gramEnd"/>
+      <w:r>
+        <w:t xml:space="preserve"> the power-ups.</w:t>
       </w:r>
     </w:p>
     <w:p>
@@ -443,6 +464,9 @@
       <w:r>
         <w:t>Modeling of the maps</w:t>
       </w:r>
+      <w:r>
+        <w:t xml:space="preserve"> – March 9</w:t>
+      </w:r>
     </w:p>
     <w:p>
       <w:pPr>
@@ -467,6 +491,9 @@
       <w:r>
         <w:t>Power Ups</w:t>
       </w:r>
+      <w:r>
+        <w:t xml:space="preserve"> – March 30</w:t>
+      </w:r>
     </w:p>
     <w:p>
       <w:pPr>
@@ -490,6 +517,9 @@
       </w:pPr>
       <w:r>
         <w:t>Spring Implementation</w:t>
+      </w:r>
+      <w:r>
+        <w:t xml:space="preserve"> – Feb 3</w:t>
       </w:r>
     </w:p>
     <w:p>
@@ -566,6 +596,9 @@
       <w:r>
         <w:t>Collisions</w:t>
       </w:r>
+      <w:r>
+        <w:t xml:space="preserve"> – Feb 3</w:t>
+      </w:r>
     </w:p>
     <w:p>
       <w:pPr>
@@ -617,20 +650,8 @@
       <w:r>
         <w:t>Integration with graphics / rendering</w:t>
       </w:r>
-    </w:p>
-    <w:p>
-      <w:pPr>
-        <w:pStyle w:val="ListParagraph"/>
-        <w:numPr>
-          <w:ilvl w:val="0"/>
-          <w:numId w:val="3"/>
-        </w:numPr>
-      </w:pPr>
-      <w:r>
-        <w:t>Ability to switch between simulation and faking physics</w:t>
-      </w:r>
-      <w:r>
-        <w:t xml:space="preserve"> </w:t>
+      <w:r>
+        <w:t xml:space="preserve"> - Ongoing</w:t>
       </w:r>
     </w:p>
     <w:p>

</xml_diff>